<commit_message>
add: daily e desenvolvimento de relatorio final
</commit_message>
<xml_diff>
--- a/daily.docx
+++ b/daily.docx
@@ -500,6 +500,52 @@
           <w:lang w:val="pt-BR"/>
         </w:rPr>
         <w:t>Retrospectiva do projeto, foi destacado como o nosso trabalho de ages iv está sendo bom, coordenando e montando as tarefas. Como ponto de melhoria, foi citado a apresentação com o cliente, por conta de ter sido online na última hora, ficou realmente um pouco bagunçado. Também citei minha incomodação com os ages ii por não estarem se comunicando e não terem preenchido a wiki e nem completado o banco de dados, sinto que foi um dos momentos em que precisei ser mais rígido. Recebi vários Kudos.</w:t>
+      </w:r>
+    </w:p>
+    <w:p>
+      <w:pPr>
+        <w:rPr>
+          <w:lang w:val="pt-BR"/>
+        </w:rPr>
+      </w:pPr>
+    </w:p>
+    <w:p>
+      <w:pPr>
+        <w:rPr>
+          <w:lang w:val="pt-BR"/>
+        </w:rPr>
+      </w:pPr>
+      <w:r>
+        <w:rPr>
+          <w:lang w:val="pt-BR"/>
+        </w:rPr>
+        <w:t>SPRINT 3 –</w:t>
+      </w:r>
+    </w:p>
+    <w:p>
+      <w:pPr>
+        <w:rPr>
+          <w:lang w:val="pt-BR"/>
+        </w:rPr>
+      </w:pPr>
+      <w:r>
+        <w:rPr>
+          <w:lang w:val="pt-BR"/>
+        </w:rPr>
+        <w:t>02/10 –</w:t>
+      </w:r>
+    </w:p>
+    <w:p>
+      <w:pPr>
+        <w:rPr>
+          <w:lang w:val="pt-BR"/>
+        </w:rPr>
+      </w:pPr>
+      <w:r>
+        <w:rPr>
+          <w:lang w:val="pt-BR"/>
+        </w:rPr>
+        <w:t>Tivemos a retrospectiva do projeto, fui elogiado por acompanhar bem as tarefas. Falei com alguns ages i e ii para saber o estado das tarefas e pedi para o ages iii léo testar bastante o fluxo de cadastro e a tela de login para tentar achar algum bug.</w:t>
       </w:r>
     </w:p>
     <w:p>
@@ -1029,11 +1075,11 @@
     <w:name w:val="Normal"/>
     <w:qFormat/>
   </w:style>
-  <w:style w:type="paragraph" w:styleId="Heading1">
+  <w:style w:type="paragraph" w:styleId="Ttulo1">
     <w:name w:val="heading 1"/>
     <w:basedOn w:val="Normal"/>
     <w:next w:val="Normal"/>
-    <w:link w:val="Heading1Char"/>
+    <w:link w:val="Ttulo1Char"/>
     <w:uiPriority w:val="9"/>
     <w:qFormat/>
     <w:rsid w:val="00375BAF"/>
@@ -1050,11 +1096,11 @@
       <w:szCs w:val="40"/>
     </w:rPr>
   </w:style>
-  <w:style w:type="paragraph" w:styleId="Heading2">
+  <w:style w:type="paragraph" w:styleId="Ttulo2">
     <w:name w:val="heading 2"/>
     <w:basedOn w:val="Normal"/>
     <w:next w:val="Normal"/>
-    <w:link w:val="Heading2Char"/>
+    <w:link w:val="Ttulo2Char"/>
     <w:uiPriority w:val="9"/>
     <w:semiHidden/>
     <w:unhideWhenUsed/>
@@ -1073,11 +1119,11 @@
       <w:szCs w:val="32"/>
     </w:rPr>
   </w:style>
-  <w:style w:type="paragraph" w:styleId="Heading3">
+  <w:style w:type="paragraph" w:styleId="Ttulo3">
     <w:name w:val="heading 3"/>
     <w:basedOn w:val="Normal"/>
     <w:next w:val="Normal"/>
-    <w:link w:val="Heading3Char"/>
+    <w:link w:val="Ttulo3Char"/>
     <w:uiPriority w:val="9"/>
     <w:semiHidden/>
     <w:unhideWhenUsed/>
@@ -1096,11 +1142,11 @@
       <w:szCs w:val="28"/>
     </w:rPr>
   </w:style>
-  <w:style w:type="paragraph" w:styleId="Heading4">
+  <w:style w:type="paragraph" w:styleId="Ttulo4">
     <w:name w:val="heading 4"/>
     <w:basedOn w:val="Normal"/>
     <w:next w:val="Normal"/>
-    <w:link w:val="Heading4Char"/>
+    <w:link w:val="Ttulo4Char"/>
     <w:uiPriority w:val="9"/>
     <w:semiHidden/>
     <w:unhideWhenUsed/>
@@ -1119,11 +1165,11 @@
       <w:color w:val="0F4761" w:themeColor="accent1" w:themeShade="BF"/>
     </w:rPr>
   </w:style>
-  <w:style w:type="paragraph" w:styleId="Heading5">
+  <w:style w:type="paragraph" w:styleId="Ttulo5">
     <w:name w:val="heading 5"/>
     <w:basedOn w:val="Normal"/>
     <w:next w:val="Normal"/>
-    <w:link w:val="Heading5Char"/>
+    <w:link w:val="Ttulo5Char"/>
     <w:uiPriority w:val="9"/>
     <w:semiHidden/>
     <w:unhideWhenUsed/>
@@ -1140,11 +1186,11 @@
       <w:color w:val="0F4761" w:themeColor="accent1" w:themeShade="BF"/>
     </w:rPr>
   </w:style>
-  <w:style w:type="paragraph" w:styleId="Heading6">
+  <w:style w:type="paragraph" w:styleId="Ttulo6">
     <w:name w:val="heading 6"/>
     <w:basedOn w:val="Normal"/>
     <w:next w:val="Normal"/>
-    <w:link w:val="Heading6Char"/>
+    <w:link w:val="Ttulo6Char"/>
     <w:uiPriority w:val="9"/>
     <w:semiHidden/>
     <w:unhideWhenUsed/>
@@ -1163,11 +1209,11 @@
       <w:color w:val="595959" w:themeColor="text1" w:themeTint="A6"/>
     </w:rPr>
   </w:style>
-  <w:style w:type="paragraph" w:styleId="Heading7">
+  <w:style w:type="paragraph" w:styleId="Ttulo7">
     <w:name w:val="heading 7"/>
     <w:basedOn w:val="Normal"/>
     <w:next w:val="Normal"/>
-    <w:link w:val="Heading7Char"/>
+    <w:link w:val="Ttulo7Char"/>
     <w:uiPriority w:val="9"/>
     <w:semiHidden/>
     <w:unhideWhenUsed/>
@@ -1184,11 +1230,11 @@
       <w:color w:val="595959" w:themeColor="text1" w:themeTint="A6"/>
     </w:rPr>
   </w:style>
-  <w:style w:type="paragraph" w:styleId="Heading8">
+  <w:style w:type="paragraph" w:styleId="Ttulo8">
     <w:name w:val="heading 8"/>
     <w:basedOn w:val="Normal"/>
     <w:next w:val="Normal"/>
-    <w:link w:val="Heading8Char"/>
+    <w:link w:val="Ttulo8Char"/>
     <w:uiPriority w:val="9"/>
     <w:semiHidden/>
     <w:unhideWhenUsed/>
@@ -1207,11 +1253,11 @@
       <w:color w:val="272727" w:themeColor="text1" w:themeTint="D8"/>
     </w:rPr>
   </w:style>
-  <w:style w:type="paragraph" w:styleId="Heading9">
+  <w:style w:type="paragraph" w:styleId="Ttulo9">
     <w:name w:val="heading 9"/>
     <w:basedOn w:val="Normal"/>
     <w:next w:val="Normal"/>
-    <w:link w:val="Heading9Char"/>
+    <w:link w:val="Ttulo9Char"/>
     <w:uiPriority w:val="9"/>
     <w:semiHidden/>
     <w:unhideWhenUsed/>
@@ -1228,13 +1274,13 @@
       <w:color w:val="272727" w:themeColor="text1" w:themeTint="D8"/>
     </w:rPr>
   </w:style>
-  <w:style w:type="character" w:default="1" w:styleId="DefaultParagraphFont">
+  <w:style w:type="character" w:default="1" w:styleId="Fontepargpadro">
     <w:name w:val="Default Paragraph Font"/>
     <w:uiPriority w:val="1"/>
     <w:semiHidden/>
     <w:unhideWhenUsed/>
   </w:style>
-  <w:style w:type="table" w:default="1" w:styleId="TableNormal">
+  <w:style w:type="table" w:default="1" w:styleId="Tabelanormal">
     <w:name w:val="Normal Table"/>
     <w:uiPriority w:val="99"/>
     <w:semiHidden/>
@@ -1249,16 +1295,16 @@
       </w:tblCellMar>
     </w:tblPr>
   </w:style>
-  <w:style w:type="numbering" w:default="1" w:styleId="NoList">
+  <w:style w:type="numbering" w:default="1" w:styleId="Semlista">
     <w:name w:val="No List"/>
     <w:uiPriority w:val="99"/>
     <w:semiHidden/>
     <w:unhideWhenUsed/>
   </w:style>
-  <w:style w:type="character" w:customStyle="1" w:styleId="Heading1Char">
-    <w:name w:val="Heading 1 Char"/>
-    <w:basedOn w:val="DefaultParagraphFont"/>
-    <w:link w:val="Heading1"/>
+  <w:style w:type="character" w:customStyle="1" w:styleId="Ttulo1Char">
+    <w:name w:val="Título 1 Char"/>
+    <w:basedOn w:val="Fontepargpadro"/>
+    <w:link w:val="Ttulo1"/>
     <w:uiPriority w:val="9"/>
     <w:rsid w:val="00375BAF"/>
     <w:rPr>
@@ -1268,10 +1314,10 @@
       <w:szCs w:val="40"/>
     </w:rPr>
   </w:style>
-  <w:style w:type="character" w:customStyle="1" w:styleId="Heading2Char">
-    <w:name w:val="Heading 2 Char"/>
-    <w:basedOn w:val="DefaultParagraphFont"/>
-    <w:link w:val="Heading2"/>
+  <w:style w:type="character" w:customStyle="1" w:styleId="Ttulo2Char">
+    <w:name w:val="Título 2 Char"/>
+    <w:basedOn w:val="Fontepargpadro"/>
+    <w:link w:val="Ttulo2"/>
     <w:uiPriority w:val="9"/>
     <w:semiHidden/>
     <w:rsid w:val="00375BAF"/>
@@ -1282,10 +1328,10 @@
       <w:szCs w:val="32"/>
     </w:rPr>
   </w:style>
-  <w:style w:type="character" w:customStyle="1" w:styleId="Heading3Char">
-    <w:name w:val="Heading 3 Char"/>
-    <w:basedOn w:val="DefaultParagraphFont"/>
-    <w:link w:val="Heading3"/>
+  <w:style w:type="character" w:customStyle="1" w:styleId="Ttulo3Char">
+    <w:name w:val="Título 3 Char"/>
+    <w:basedOn w:val="Fontepargpadro"/>
+    <w:link w:val="Ttulo3"/>
     <w:uiPriority w:val="9"/>
     <w:semiHidden/>
     <w:rsid w:val="00375BAF"/>
@@ -1296,10 +1342,10 @@
       <w:szCs w:val="28"/>
     </w:rPr>
   </w:style>
-  <w:style w:type="character" w:customStyle="1" w:styleId="Heading4Char">
-    <w:name w:val="Heading 4 Char"/>
-    <w:basedOn w:val="DefaultParagraphFont"/>
-    <w:link w:val="Heading4"/>
+  <w:style w:type="character" w:customStyle="1" w:styleId="Ttulo4Char">
+    <w:name w:val="Título 4 Char"/>
+    <w:basedOn w:val="Fontepargpadro"/>
+    <w:link w:val="Ttulo4"/>
     <w:uiPriority w:val="9"/>
     <w:semiHidden/>
     <w:rsid w:val="00375BAF"/>
@@ -1310,10 +1356,10 @@
       <w:color w:val="0F4761" w:themeColor="accent1" w:themeShade="BF"/>
     </w:rPr>
   </w:style>
-  <w:style w:type="character" w:customStyle="1" w:styleId="Heading5Char">
-    <w:name w:val="Heading 5 Char"/>
-    <w:basedOn w:val="DefaultParagraphFont"/>
-    <w:link w:val="Heading5"/>
+  <w:style w:type="character" w:customStyle="1" w:styleId="Ttulo5Char">
+    <w:name w:val="Título 5 Char"/>
+    <w:basedOn w:val="Fontepargpadro"/>
+    <w:link w:val="Ttulo5"/>
     <w:uiPriority w:val="9"/>
     <w:semiHidden/>
     <w:rsid w:val="00375BAF"/>
@@ -1322,10 +1368,10 @@
       <w:color w:val="0F4761" w:themeColor="accent1" w:themeShade="BF"/>
     </w:rPr>
   </w:style>
-  <w:style w:type="character" w:customStyle="1" w:styleId="Heading6Char">
-    <w:name w:val="Heading 6 Char"/>
-    <w:basedOn w:val="DefaultParagraphFont"/>
-    <w:link w:val="Heading6"/>
+  <w:style w:type="character" w:customStyle="1" w:styleId="Ttulo6Char">
+    <w:name w:val="Título 6 Char"/>
+    <w:basedOn w:val="Fontepargpadro"/>
+    <w:link w:val="Ttulo6"/>
     <w:uiPriority w:val="9"/>
     <w:semiHidden/>
     <w:rsid w:val="00375BAF"/>
@@ -1336,10 +1382,10 @@
       <w:color w:val="595959" w:themeColor="text1" w:themeTint="A6"/>
     </w:rPr>
   </w:style>
-  <w:style w:type="character" w:customStyle="1" w:styleId="Heading7Char">
-    <w:name w:val="Heading 7 Char"/>
-    <w:basedOn w:val="DefaultParagraphFont"/>
-    <w:link w:val="Heading7"/>
+  <w:style w:type="character" w:customStyle="1" w:styleId="Ttulo7Char">
+    <w:name w:val="Título 7 Char"/>
+    <w:basedOn w:val="Fontepargpadro"/>
+    <w:link w:val="Ttulo7"/>
     <w:uiPriority w:val="9"/>
     <w:semiHidden/>
     <w:rsid w:val="00375BAF"/>
@@ -1348,10 +1394,10 @@
       <w:color w:val="595959" w:themeColor="text1" w:themeTint="A6"/>
     </w:rPr>
   </w:style>
-  <w:style w:type="character" w:customStyle="1" w:styleId="Heading8Char">
-    <w:name w:val="Heading 8 Char"/>
-    <w:basedOn w:val="DefaultParagraphFont"/>
-    <w:link w:val="Heading8"/>
+  <w:style w:type="character" w:customStyle="1" w:styleId="Ttulo8Char">
+    <w:name w:val="Título 8 Char"/>
+    <w:basedOn w:val="Fontepargpadro"/>
+    <w:link w:val="Ttulo8"/>
     <w:uiPriority w:val="9"/>
     <w:semiHidden/>
     <w:rsid w:val="00375BAF"/>
@@ -1362,10 +1408,10 @@
       <w:color w:val="272727" w:themeColor="text1" w:themeTint="D8"/>
     </w:rPr>
   </w:style>
-  <w:style w:type="character" w:customStyle="1" w:styleId="Heading9Char">
-    <w:name w:val="Heading 9 Char"/>
-    <w:basedOn w:val="DefaultParagraphFont"/>
-    <w:link w:val="Heading9"/>
+  <w:style w:type="character" w:customStyle="1" w:styleId="Ttulo9Char">
+    <w:name w:val="Título 9 Char"/>
+    <w:basedOn w:val="Fontepargpadro"/>
+    <w:link w:val="Ttulo9"/>
     <w:uiPriority w:val="9"/>
     <w:semiHidden/>
     <w:rsid w:val="00375BAF"/>
@@ -1374,11 +1420,11 @@
       <w:color w:val="272727" w:themeColor="text1" w:themeTint="D8"/>
     </w:rPr>
   </w:style>
-  <w:style w:type="paragraph" w:styleId="Title">
+  <w:style w:type="paragraph" w:styleId="Ttulo">
     <w:name w:val="Title"/>
     <w:basedOn w:val="Normal"/>
     <w:next w:val="Normal"/>
-    <w:link w:val="TitleChar"/>
+    <w:link w:val="TtuloChar"/>
     <w:uiPriority w:val="10"/>
     <w:qFormat/>
     <w:rsid w:val="00375BAF"/>
@@ -1394,10 +1440,10 @@
       <w:szCs w:val="56"/>
     </w:rPr>
   </w:style>
-  <w:style w:type="character" w:customStyle="1" w:styleId="TitleChar">
-    <w:name w:val="Title Char"/>
-    <w:basedOn w:val="DefaultParagraphFont"/>
-    <w:link w:val="Title"/>
+  <w:style w:type="character" w:customStyle="1" w:styleId="TtuloChar">
+    <w:name w:val="Título Char"/>
+    <w:basedOn w:val="Fontepargpadro"/>
+    <w:link w:val="Ttulo"/>
     <w:uiPriority w:val="10"/>
     <w:rsid w:val="00375BAF"/>
     <w:rPr>
@@ -1408,11 +1454,11 @@
       <w:szCs w:val="56"/>
     </w:rPr>
   </w:style>
-  <w:style w:type="paragraph" w:styleId="Subtitle">
+  <w:style w:type="paragraph" w:styleId="Subttulo">
     <w:name w:val="Subtitle"/>
     <w:basedOn w:val="Normal"/>
     <w:next w:val="Normal"/>
-    <w:link w:val="SubtitleChar"/>
+    <w:link w:val="SubttuloChar"/>
     <w:uiPriority w:val="11"/>
     <w:qFormat/>
     <w:rsid w:val="00375BAF"/>
@@ -1429,10 +1475,10 @@
       <w:szCs w:val="28"/>
     </w:rPr>
   </w:style>
-  <w:style w:type="character" w:customStyle="1" w:styleId="SubtitleChar">
-    <w:name w:val="Subtitle Char"/>
-    <w:basedOn w:val="DefaultParagraphFont"/>
-    <w:link w:val="Subtitle"/>
+  <w:style w:type="character" w:customStyle="1" w:styleId="SubttuloChar">
+    <w:name w:val="Subtítulo Char"/>
+    <w:basedOn w:val="Fontepargpadro"/>
+    <w:link w:val="Subttulo"/>
     <w:uiPriority w:val="11"/>
     <w:rsid w:val="00375BAF"/>
     <w:rPr>
@@ -1443,11 +1489,11 @@
       <w:szCs w:val="28"/>
     </w:rPr>
   </w:style>
-  <w:style w:type="paragraph" w:styleId="Quote">
+  <w:style w:type="paragraph" w:styleId="Citao">
     <w:name w:val="Quote"/>
     <w:basedOn w:val="Normal"/>
     <w:next w:val="Normal"/>
-    <w:link w:val="QuoteChar"/>
+    <w:link w:val="CitaoChar"/>
     <w:uiPriority w:val="29"/>
     <w:qFormat/>
     <w:rsid w:val="00375BAF"/>
@@ -1461,10 +1507,10 @@
       <w:color w:val="404040" w:themeColor="text1" w:themeTint="BF"/>
     </w:rPr>
   </w:style>
-  <w:style w:type="character" w:customStyle="1" w:styleId="QuoteChar">
-    <w:name w:val="Quote Char"/>
-    <w:basedOn w:val="DefaultParagraphFont"/>
-    <w:link w:val="Quote"/>
+  <w:style w:type="character" w:customStyle="1" w:styleId="CitaoChar">
+    <w:name w:val="Citação Char"/>
+    <w:basedOn w:val="Fontepargpadro"/>
+    <w:link w:val="Citao"/>
     <w:uiPriority w:val="29"/>
     <w:rsid w:val="00375BAF"/>
     <w:rPr>
@@ -1473,7 +1519,7 @@
       <w:color w:val="404040" w:themeColor="text1" w:themeTint="BF"/>
     </w:rPr>
   </w:style>
-  <w:style w:type="paragraph" w:styleId="ListParagraph">
+  <w:style w:type="paragraph" w:styleId="PargrafodaLista">
     <w:name w:val="List Paragraph"/>
     <w:basedOn w:val="Normal"/>
     <w:uiPriority w:val="34"/>
@@ -1484,9 +1530,9 @@
       <w:contextualSpacing/>
     </w:pPr>
   </w:style>
-  <w:style w:type="character" w:styleId="IntenseEmphasis">
+  <w:style w:type="character" w:styleId="nfaseIntensa">
     <w:name w:val="Intense Emphasis"/>
-    <w:basedOn w:val="DefaultParagraphFont"/>
+    <w:basedOn w:val="Fontepargpadro"/>
     <w:uiPriority w:val="21"/>
     <w:qFormat/>
     <w:rsid w:val="00375BAF"/>
@@ -1496,11 +1542,11 @@
       <w:color w:val="0F4761" w:themeColor="accent1" w:themeShade="BF"/>
     </w:rPr>
   </w:style>
-  <w:style w:type="paragraph" w:styleId="IntenseQuote">
+  <w:style w:type="paragraph" w:styleId="CitaoIntensa">
     <w:name w:val="Intense Quote"/>
     <w:basedOn w:val="Normal"/>
     <w:next w:val="Normal"/>
-    <w:link w:val="IntenseQuoteChar"/>
+    <w:link w:val="CitaoIntensaChar"/>
     <w:uiPriority w:val="30"/>
     <w:qFormat/>
     <w:rsid w:val="00375BAF"/>
@@ -1519,10 +1565,10 @@
       <w:color w:val="0F4761" w:themeColor="accent1" w:themeShade="BF"/>
     </w:rPr>
   </w:style>
-  <w:style w:type="character" w:customStyle="1" w:styleId="IntenseQuoteChar">
-    <w:name w:val="Intense Quote Char"/>
-    <w:basedOn w:val="DefaultParagraphFont"/>
-    <w:link w:val="IntenseQuote"/>
+  <w:style w:type="character" w:customStyle="1" w:styleId="CitaoIntensaChar">
+    <w:name w:val="Citação Intensa Char"/>
+    <w:basedOn w:val="Fontepargpadro"/>
+    <w:link w:val="CitaoIntensa"/>
     <w:uiPriority w:val="30"/>
     <w:rsid w:val="00375BAF"/>
     <w:rPr>
@@ -1531,9 +1577,9 @@
       <w:color w:val="0F4761" w:themeColor="accent1" w:themeShade="BF"/>
     </w:rPr>
   </w:style>
-  <w:style w:type="character" w:styleId="IntenseReference">
+  <w:style w:type="character" w:styleId="RefernciaIntensa">
     <w:name w:val="Intense Reference"/>
-    <w:basedOn w:val="DefaultParagraphFont"/>
+    <w:basedOn w:val="Fontepargpadro"/>
     <w:uiPriority w:val="32"/>
     <w:qFormat/>
     <w:rsid w:val="00375BAF"/>

</xml_diff>